<commit_message>
Added Week 3 Clustering and Retrieval
Added Week 3 Clustering and Retrieval
</commit_message>
<xml_diff>
--- a/Clustering and Retrieval/week 2 - Nearest Neighbor Search/Clustering and Retrieval – Week 2 – k Nearest Neighbors Search.docx
+++ b/Clustering and Retrieval/week 2 - Nearest Neighbor Search/Clustering and Retrieval – Week 2 – k Nearest Neighbors Search.docx
@@ -6629,6 +6629,194 @@
               </m:d>
             </m:e>
           </m:rad>
+          <m:r>
+            <w:rPr>
+              <w:rFonts w:ascii="Cambria Math" w:hAnsi="Cambria Math"/>
+            </w:rPr>
+            <m:t>=</m:t>
+          </m:r>
+          <m:rad>
+            <m:radPr>
+              <m:degHide m:val="1"/>
+              <m:ctrlPr>
+                <w:rPr>
+                  <w:rFonts w:ascii="Cambria Math" w:hAnsi="Cambria Math"/>
+                  <w:i/>
+                </w:rPr>
+              </m:ctrlPr>
+            </m:radPr>
+            <m:deg/>
+            <m:e>
+              <m:sSup>
+                <m:sSupPr>
+                  <m:ctrlPr>
+                    <w:rPr>
+                      <w:rFonts w:ascii="Cambria Math" w:hAnsi="Cambria Math"/>
+                      <w:i/>
+                    </w:rPr>
+                  </m:ctrlPr>
+                </m:sSupPr>
+                <m:e>
+                  <m:d>
+                    <m:dPr>
+                      <m:ctrlPr>
+                        <w:rPr>
+                          <w:rFonts w:ascii="Cambria Math" w:hAnsi="Cambria Math"/>
+                          <w:i/>
+                        </w:rPr>
+                      </m:ctrlPr>
+                    </m:dPr>
+                    <m:e>
+                      <m:sSub>
+                        <m:sSubPr>
+                          <m:ctrlPr>
+                            <w:rPr>
+                              <w:rFonts w:ascii="Cambria Math" w:hAnsi="Cambria Math"/>
+                              <w:i/>
+                            </w:rPr>
+                          </m:ctrlPr>
+                        </m:sSubPr>
+                        <m:e>
+                          <m:r>
+                            <w:rPr>
+                              <w:rFonts w:ascii="Cambria Math" w:hAnsi="Cambria Math"/>
+                            </w:rPr>
+                            <m:t>x</m:t>
+                          </m:r>
+                        </m:e>
+                        <m:sub>
+                          <m:r>
+                            <w:rPr>
+                              <w:rFonts w:ascii="Cambria Math" w:hAnsi="Cambria Math"/>
+                            </w:rPr>
+                            <m:t>i</m:t>
+                          </m:r>
+                        </m:sub>
+                      </m:sSub>
+                      <m:r>
+                        <w:rPr>
+                          <w:rFonts w:ascii="Cambria Math" w:hAnsi="Cambria Math"/>
+                        </w:rPr>
+                        <m:t>-</m:t>
+                      </m:r>
+                      <m:sSub>
+                        <m:sSubPr>
+                          <m:ctrlPr>
+                            <w:rPr>
+                              <w:rFonts w:ascii="Cambria Math" w:hAnsi="Cambria Math"/>
+                              <w:i/>
+                            </w:rPr>
+                          </m:ctrlPr>
+                        </m:sSubPr>
+                        <m:e>
+                          <m:r>
+                            <w:rPr>
+                              <w:rFonts w:ascii="Cambria Math" w:hAnsi="Cambria Math"/>
+                            </w:rPr>
+                            <m:t>x</m:t>
+                          </m:r>
+                        </m:e>
+                        <m:sub>
+                          <m:r>
+                            <w:rPr>
+                              <w:rFonts w:ascii="Cambria Math" w:hAnsi="Cambria Math"/>
+                            </w:rPr>
+                            <m:t>q</m:t>
+                          </m:r>
+                        </m:sub>
+                      </m:sSub>
+                    </m:e>
+                  </m:d>
+                </m:e>
+                <m:sup>
+                  <m:r>
+                    <w:rPr>
+                      <w:rFonts w:ascii="Cambria Math" w:hAnsi="Cambria Math"/>
+                    </w:rPr>
+                    <m:t>2</m:t>
+                  </m:r>
+                </m:sup>
+              </m:sSup>
+            </m:e>
+          </m:rad>
+          <m:r>
+            <w:rPr>
+              <w:rFonts w:ascii="Cambria Math" w:hAnsi="Cambria Math"/>
+            </w:rPr>
+            <m:t>=</m:t>
+          </m:r>
+          <m:d>
+            <m:dPr>
+              <m:begChr m:val="‖"/>
+              <m:endChr m:val="‖"/>
+              <m:ctrlPr>
+                <w:rPr>
+                  <w:rFonts w:ascii="Cambria Math" w:hAnsi="Cambria Math"/>
+                  <w:i/>
+                </w:rPr>
+              </m:ctrlPr>
+            </m:dPr>
+            <m:e>
+              <m:sSub>
+                <m:sSubPr>
+                  <m:ctrlPr>
+                    <w:rPr>
+                      <w:rFonts w:ascii="Cambria Math" w:hAnsi="Cambria Math"/>
+                      <w:i/>
+                    </w:rPr>
+                  </m:ctrlPr>
+                </m:sSubPr>
+                <m:e>
+                  <m:r>
+                    <w:rPr>
+                      <w:rFonts w:ascii="Cambria Math" w:hAnsi="Cambria Math"/>
+                    </w:rPr>
+                    <m:t>x</m:t>
+                  </m:r>
+                </m:e>
+                <m:sub>
+                  <m:r>
+                    <w:rPr>
+                      <w:rFonts w:ascii="Cambria Math" w:hAnsi="Cambria Math"/>
+                    </w:rPr>
+                    <m:t>i</m:t>
+                  </m:r>
+                </m:sub>
+              </m:sSub>
+              <m:r>
+                <w:rPr>
+                  <w:rFonts w:ascii="Cambria Math" w:hAnsi="Cambria Math"/>
+                </w:rPr>
+                <m:t>-</m:t>
+              </m:r>
+              <m:sSub>
+                <m:sSubPr>
+                  <m:ctrlPr>
+                    <w:rPr>
+                      <w:rFonts w:ascii="Cambria Math" w:hAnsi="Cambria Math"/>
+                      <w:i/>
+                    </w:rPr>
+                  </m:ctrlPr>
+                </m:sSubPr>
+                <m:e>
+                  <m:r>
+                    <w:rPr>
+                      <w:rFonts w:ascii="Cambria Math" w:hAnsi="Cambria Math"/>
+                    </w:rPr>
+                    <m:t>x</m:t>
+                  </m:r>
+                </m:e>
+                <m:sub>
+                  <m:r>
+                    <w:rPr>
+                      <w:rFonts w:ascii="Cambria Math" w:hAnsi="Cambria Math"/>
+                    </w:rPr>
+                    <m:t>q</m:t>
+                  </m:r>
+                </m:sub>
+              </m:sSub>
+            </m:e>
+          </m:d>
         </m:oMath>
       </m:oMathPara>
     </w:p>
@@ -6645,6 +6833,8 @@
       <w:r>
         <w:t>:</w:t>
       </w:r>
+      <w:bookmarkStart w:id="0" w:name="_GoBack"/>
+      <w:bookmarkEnd w:id="0"/>
     </w:p>
     <w:p>
       <w:pPr>
@@ -14135,8 +14325,6 @@
       <w:r>
         <w:t xml:space="preserve"> </w:t>
       </w:r>
-      <w:bookmarkStart w:id="0" w:name="_GoBack"/>
-      <w:bookmarkEnd w:id="0"/>
       <w:r>
         <w:t>case, this upfront cost does not need to be repeated; once the data points are assigned to bins, we don’t need to recalculate the bin when doing a query.</w:t>
       </w:r>

</xml_diff>